<commit_message>
FIX: api uri modified
</commit_message>
<xml_diff>
--- a/a301-back/회의록_작성_완료!.docx
+++ b/a301-back/회의록_작성_완료!.docx
@@ -17,7 +17,7 @@
       <w:commentRangeStart w:id="0"/>
       <w:commentRangeStart w:id="1"/>
       <w:r>
-        <w:t>회의_sdgfnlasdbviubasdvyiugsnuyuxasdfljbgksfdhjgkyfsdvkuziluasdfibsdhljgkvz</w:t>
+        <w:t>sdnjfq3ruwhskdnfhauksdhauks</w:t>
       </w:r>
       <w:commentRangeEnd w:id="0"/>
       <w:r>
@@ -94,7 +94,7 @@
 
 <file path=word/comments.xml><?xml version="1.0" encoding="utf-8"?>
 <w:comments xmlns:wpc="http://schemas.microsoft.com/office/word/2010/wordprocessingCanvas" xmlns:cx="http://schemas.microsoft.com/office/drawing/2014/chartex" xmlns:cx1="http://schemas.microsoft.com/office/drawing/2015/9/8/chartex" xmlns:cx2="http://schemas.microsoft.com/office/drawing/2015/10/21/chartex" xmlns:cx3="http://schemas.microsoft.com/office/drawing/2016/5/9/chartex" xmlns:cx4="http://schemas.microsoft.com/office/drawing/2016/5/10/chartex" xmlns:cx5="http://schemas.microsoft.com/office/drawing/2016/5/11/chartex" xmlns:mc="http://schemas.openxmlformats.org/markup-compatibility/2006" xmlns:o="urn:schemas-microsoft-com:office:office" xmlns:r="http://schemas.openxmlformats.org/officeDocument/2006/relationships" xmlns:m="http://schemas.openxmlformats.org/officeDocument/2006/math" xmlns:v="urn:schemas-microsoft-com:vml" xmlns:wp14="http://schemas.microsoft.com/office/word/2010/wordprocessingDrawing" xmlns:wp="http://schemas.openxmlformats.org/drawingml/2006/wordprocessingDrawing" xmlns:w10="urn:schemas-microsoft-com:office:word" xmlns:w="http://schemas.openxmlformats.org/wordprocessingml/2006/main" xmlns:w14="http://schemas.microsoft.com/office/word/2010/wordml" xmlns:w15="http://schemas.microsoft.com/office/word/2012/wordml" xmlns:wne="http://schemas.microsoft.com/office/word/2006/wordml" xmlns:wpg="http://schemas.microsoft.com/office/word/2010/wordprocessingGroup" xmlns:wpi="http://schemas.microsoft.com/office/word/2010/wordprocessingInk" xmlns:wps="http://schemas.microsoft.com/office/word/2010/wordprocessingShape" mc:Ignorable="w14 w15 wp14">
-  <w:comment w:id="0" w:author="John Doe" w:date="2022-08-07T18:21:31Z" w:initials="JD">
+  <w:comment w:id="0" w:author="John Doe" w:date="2022-08-08T10:03:49Z" w:initials="JD">
     <w:p>
       <w:pPr>
         <w:pStyle w:val="CommentText"/>
@@ -110,7 +110,7 @@
       </w:r>
     </w:p>
   </w:comment>
-  <w:comment w:id="1" w:author="Jane Doe" w:date="2022-08-07T18:21:31Z" w:initials="JD">
+  <w:comment w:id="1" w:author="Jane Doe" w:date="2022-08-08T10:03:49Z" w:initials="JD">
     <w:p>
       <w:pPr>
         <w:pStyle w:val="CommentText"/>
@@ -131,8 +131,8 @@
 
 <file path=word/commentsExtended.xml><?xml version="1.0" encoding="utf-8"?>
 <w15:commentsEx xmlns:wpc="http://schemas.microsoft.com/office/word/2010/wordprocessingCanvas" xmlns:cx="http://schemas.microsoft.com/office/drawing/2014/chartex" xmlns:cx1="http://schemas.microsoft.com/office/drawing/2015/9/8/chartex" xmlns:cx2="http://schemas.microsoft.com/office/drawing/2015/10/21/chartex" xmlns:cx3="http://schemas.microsoft.com/office/drawing/2016/5/9/chartex" xmlns:cx4="http://schemas.microsoft.com/office/drawing/2016/5/10/chartex" xmlns:cx5="http://schemas.microsoft.com/office/drawing/2016/5/11/chartex" xmlns:mc="http://schemas.openxmlformats.org/markup-compatibility/2006" xmlns:o="urn:schemas-microsoft-com:office:office" xmlns:r="http://schemas.openxmlformats.org/officeDocument/2006/relationships" xmlns:m="http://schemas.openxmlformats.org/officeDocument/2006/math" xmlns:v="urn:schemas-microsoft-com:vml" xmlns:wp14="http://schemas.microsoft.com/office/word/2010/wordprocessingDrawing" xmlns:wp="http://schemas.openxmlformats.org/drawingml/2006/wordprocessingDrawing" xmlns:w10="urn:schemas-microsoft-com:office:word" xmlns:w="http://schemas.openxmlformats.org/wordprocessingml/2006/main" xmlns:w14="http://schemas.microsoft.com/office/word/2010/wordml" xmlns:w15="http://schemas.microsoft.com/office/word/2012/wordml" xmlns:wne="http://schemas.microsoft.com/office/word/2006/wordml" xmlns:wpg="http://schemas.microsoft.com/office/word/2010/wordprocessingGroup" xmlns:wpi="http://schemas.microsoft.com/office/word/2010/wordprocessingInk" xmlns:wps="http://schemas.microsoft.com/office/word/2010/wordprocessingShape" mc:Ignorable="w14 w15 wp14">
-  <w15:commentEx w15:paraId="1C9920C3" w15:done="0"/>
-  <w15:commentEx w15:paraId="276A250B" w15:paraIdParent="1C9920C3" w15:done="0"/>
+  <w15:commentEx w15:paraId="6E4C032B" w15:done="0"/>
+  <w15:commentEx w15:paraId="2B464BD7" w15:paraIdParent="6E4C032B" w15:done="0"/>
 </w15:commentsEx>
 </file>
 

</xml_diff>